<commit_message>
add report and storyboard
</commit_message>
<xml_diff>
--- a/CP1 Project 1 Report.docx
+++ b/CP1 Project 1 Report.docx
@@ -1080,10 +1080,6 @@
     </w:sdt>
     <w:p/>
     <w:p/>
-    <w:p>
-      <w:bookmarkStart w:id="0" w:name="_GoBack"/>
-      <w:bookmarkEnd w:id="0"/>
-    </w:p>
     <w:p/>
     <w:p/>
     <w:p/>
@@ -1095,8 +1091,6 @@
     <w:p/>
     <w:p/>
     <w:p/>
-    <w:p/>
-    <w:p/>
     <w:p>
       <w:pPr>
         <w:pStyle w:val="Heading1"/>
@@ -1104,161 +1098,161 @@
           <w:tab w:val="left" w:pos="7050"/>
         </w:tabs>
       </w:pPr>
-      <w:bookmarkStart w:id="1" w:name="_Toc527271141"/>
+      <w:bookmarkStart w:id="0" w:name="_Toc527271141"/>
       <w:r>
         <w:t xml:space="preserve">Project </w:t>
       </w:r>
       <w:r>
         <w:t>Summary</w:t>
       </w:r>
+      <w:bookmarkEnd w:id="0"/>
+      <w:r>
+        <w:tab/>
+      </w:r>
+    </w:p>
+    <w:p>
+      <w:pPr>
+        <w:rPr>
+          <w:lang w:val="tr-TR"/>
+        </w:rPr>
+      </w:pPr>
+      <w:r>
+        <w:rPr>
+          <w:lang w:val="tr-TR"/>
+        </w:rPr>
+        <w:t xml:space="preserve">The core motive of the project is </w:t>
+      </w:r>
+      <w:r>
+        <w:rPr>
+          <w:lang w:val="tr-TR"/>
+        </w:rPr>
+        <w:t>to teach elementary school kids</w:t>
+      </w:r>
+      <w:r>
+        <w:rPr>
+          <w:lang w:val="tr-TR"/>
+        </w:rPr>
+        <w:t xml:space="preserve"> maths in </w:t>
+      </w:r>
+      <w:r>
+        <w:rPr>
+          <w:lang w:val="tr-TR"/>
+        </w:rPr>
+        <w:t xml:space="preserve">gamified, more colourful </w:t>
+      </w:r>
+      <w:r>
+        <w:rPr>
+          <w:lang w:val="tr-TR"/>
+        </w:rPr>
+        <w:t xml:space="preserve">and </w:t>
+      </w:r>
+      <w:r>
+        <w:rPr>
+          <w:lang w:val="tr-TR"/>
+        </w:rPr>
+        <w:t xml:space="preserve">in </w:t>
+      </w:r>
+      <w:r>
+        <w:rPr>
+          <w:lang w:val="tr-TR"/>
+        </w:rPr>
+        <w:t xml:space="preserve">mobile way. </w:t>
+      </w:r>
+      <w:r>
+        <w:rPr>
+          <w:lang w:val="tr-TR"/>
+        </w:rPr>
+        <w:t xml:space="preserve">Our approach progressed through creating a mobile game </w:t>
+      </w:r>
+      <w:r>
+        <w:rPr>
+          <w:lang w:val="tr-TR"/>
+        </w:rPr>
+        <w:t xml:space="preserve">using </w:t>
+      </w:r>
+      <w:r>
+        <w:rPr>
+          <w:lang w:val="tr-TR"/>
+        </w:rPr>
+        <w:t>a game engine.</w:t>
+      </w:r>
+      <w:r>
+        <w:rPr>
+          <w:lang w:val="tr-TR"/>
+        </w:rPr>
+        <w:t xml:space="preserve"> </w:t>
+      </w:r>
+    </w:p>
+    <w:p>
+      <w:pPr>
+        <w:rPr>
+          <w:lang w:val="tr-TR"/>
+        </w:rPr>
+      </w:pPr>
+      <w:r>
+        <w:rPr>
+          <w:lang w:val="tr-TR"/>
+        </w:rPr>
+        <w:t>Contents of the project</w:t>
+      </w:r>
+      <w:r>
+        <w:rPr>
+          <w:lang w:val="tr-TR"/>
+        </w:rPr>
+        <w:t xml:space="preserve"> are divided into three sub</w:t>
+      </w:r>
+      <w:r>
+        <w:rPr>
+          <w:lang w:val="tr-TR"/>
+        </w:rPr>
+        <w:t>topics</w:t>
+      </w:r>
+      <w:r>
+        <w:rPr>
+          <w:lang w:val="tr-TR"/>
+        </w:rPr>
+        <w:t xml:space="preserve"> that each person of our group is responsible for one</w:t>
+      </w:r>
+      <w:r>
+        <w:rPr>
+          <w:lang w:val="tr-TR"/>
+        </w:rPr>
+        <w:t xml:space="preserve"> subtopic</w:t>
+      </w:r>
+      <w:r>
+        <w:rPr>
+          <w:lang w:val="tr-TR"/>
+        </w:rPr>
+        <w:t>.</w:t>
+      </w:r>
+      <w:r>
+        <w:rPr>
+          <w:lang w:val="tr-TR"/>
+        </w:rPr>
+        <w:t xml:space="preserve"> This way we’ve both distributed content workload amongst team members and also entailed three </w:t>
+      </w:r>
+      <w:r>
+        <w:rPr>
+          <w:lang w:val="tr-TR"/>
+        </w:rPr>
+        <w:t xml:space="preserve">different </w:t>
+      </w:r>
+      <w:r>
+        <w:rPr>
+          <w:lang w:val="tr-TR"/>
+        </w:rPr>
+        <w:t>teaching approaches to emerge.</w:t>
+      </w:r>
+    </w:p>
+    <w:p>
+      <w:pPr>
+        <w:pStyle w:val="Heading1"/>
+      </w:pPr>
+      <w:bookmarkStart w:id="1" w:name="_Toc527271142"/>
+      <w:r>
+        <w:t>Tools</w:t>
+      </w:r>
       <w:bookmarkEnd w:id="1"/>
-      <w:r>
-        <w:tab/>
-      </w:r>
-    </w:p>
-    <w:p>
-      <w:pPr>
-        <w:rPr>
-          <w:lang w:val="tr-TR"/>
-        </w:rPr>
-      </w:pPr>
-      <w:r>
-        <w:rPr>
-          <w:lang w:val="tr-TR"/>
-        </w:rPr>
-        <w:t xml:space="preserve">The core motive of the project is </w:t>
-      </w:r>
-      <w:r>
-        <w:rPr>
-          <w:lang w:val="tr-TR"/>
-        </w:rPr>
-        <w:t>to teach elementary school kids</w:t>
-      </w:r>
-      <w:r>
-        <w:rPr>
-          <w:lang w:val="tr-TR"/>
-        </w:rPr>
-        <w:t xml:space="preserve"> maths in </w:t>
-      </w:r>
-      <w:r>
-        <w:rPr>
-          <w:lang w:val="tr-TR"/>
-        </w:rPr>
-        <w:t xml:space="preserve">gamified, more colourful </w:t>
-      </w:r>
-      <w:r>
-        <w:rPr>
-          <w:lang w:val="tr-TR"/>
-        </w:rPr>
-        <w:t xml:space="preserve">and </w:t>
-      </w:r>
-      <w:r>
-        <w:rPr>
-          <w:lang w:val="tr-TR"/>
-        </w:rPr>
-        <w:t xml:space="preserve">in </w:t>
-      </w:r>
-      <w:r>
-        <w:rPr>
-          <w:lang w:val="tr-TR"/>
-        </w:rPr>
-        <w:t xml:space="preserve">mobile way. </w:t>
-      </w:r>
-      <w:r>
-        <w:rPr>
-          <w:lang w:val="tr-TR"/>
-        </w:rPr>
-        <w:t xml:space="preserve">Our approach progressed through creating a mobile game </w:t>
-      </w:r>
-      <w:r>
-        <w:rPr>
-          <w:lang w:val="tr-TR"/>
-        </w:rPr>
-        <w:t xml:space="preserve">using </w:t>
-      </w:r>
-      <w:r>
-        <w:rPr>
-          <w:lang w:val="tr-TR"/>
-        </w:rPr>
-        <w:t>a game engine.</w:t>
-      </w:r>
-      <w:r>
-        <w:rPr>
-          <w:lang w:val="tr-TR"/>
-        </w:rPr>
-        <w:t xml:space="preserve"> </w:t>
-      </w:r>
-    </w:p>
-    <w:p>
-      <w:pPr>
-        <w:rPr>
-          <w:lang w:val="tr-TR"/>
-        </w:rPr>
-      </w:pPr>
-      <w:r>
-        <w:rPr>
-          <w:lang w:val="tr-TR"/>
-        </w:rPr>
-        <w:t>Contents of the project</w:t>
-      </w:r>
-      <w:r>
-        <w:rPr>
-          <w:lang w:val="tr-TR"/>
-        </w:rPr>
-        <w:t xml:space="preserve"> are divided into three sub</w:t>
-      </w:r>
-      <w:r>
-        <w:rPr>
-          <w:lang w:val="tr-TR"/>
-        </w:rPr>
-        <w:t>topics</w:t>
-      </w:r>
-      <w:r>
-        <w:rPr>
-          <w:lang w:val="tr-TR"/>
-        </w:rPr>
-        <w:t xml:space="preserve"> that each person of our group is responsible for one</w:t>
-      </w:r>
-      <w:r>
-        <w:rPr>
-          <w:lang w:val="tr-TR"/>
-        </w:rPr>
-        <w:t xml:space="preserve"> subtopic</w:t>
-      </w:r>
-      <w:r>
-        <w:rPr>
-          <w:lang w:val="tr-TR"/>
-        </w:rPr>
-        <w:t>.</w:t>
-      </w:r>
-      <w:r>
-        <w:rPr>
-          <w:lang w:val="tr-TR"/>
-        </w:rPr>
-        <w:t xml:space="preserve"> This way we’ve both distributed content workload amongst team members and also entailed three </w:t>
-      </w:r>
-      <w:r>
-        <w:rPr>
-          <w:lang w:val="tr-TR"/>
-        </w:rPr>
-        <w:t xml:space="preserve">different </w:t>
-      </w:r>
-      <w:r>
-        <w:rPr>
-          <w:lang w:val="tr-TR"/>
-        </w:rPr>
-        <w:t>teaching approaches to emerge.</w:t>
-      </w:r>
-    </w:p>
-    <w:p>
-      <w:pPr>
-        <w:pStyle w:val="Heading1"/>
-      </w:pPr>
-      <w:bookmarkStart w:id="2" w:name="_Toc527271142"/>
-      <w:r>
-        <w:t>Tools</w:t>
-      </w:r>
-      <w:bookmarkEnd w:id="2"/>
     </w:p>
     <w:p>
       <w:pPr>
@@ -1289,12 +1283,14 @@
           <w:tab w:val="left" w:pos="2715"/>
         </w:tabs>
       </w:pPr>
+      <w:proofErr w:type="spellStart"/>
       <w:r>
         <w:rPr>
           <w:b/>
         </w:rPr>
         <w:t>Git</w:t>
       </w:r>
+      <w:proofErr w:type="spellEnd"/>
       <w:r>
         <w:t xml:space="preserve"> for version control,</w:t>
       </w:r>
@@ -1310,21 +1306,31 @@
           <w:numId w:val="6"/>
         </w:numPr>
       </w:pPr>
+      <w:proofErr w:type="spellStart"/>
       <w:r>
         <w:rPr>
           <w:b/>
         </w:rPr>
-        <w:t>Git Terminal</w:t>
+        <w:t>Git</w:t>
+      </w:r>
+      <w:proofErr w:type="spellEnd"/>
+      <w:r>
+        <w:rPr>
+          <w:b/>
+        </w:rPr>
+        <w:t xml:space="preserve"> Terminal</w:t>
       </w:r>
       <w:r>
         <w:t xml:space="preserve"> and </w:t>
       </w:r>
+      <w:proofErr w:type="spellStart"/>
       <w:r>
         <w:rPr>
           <w:b/>
         </w:rPr>
         <w:t>Sourcetree</w:t>
       </w:r>
+      <w:proofErr w:type="spellEnd"/>
       <w:r>
         <w:t xml:space="preserve"> as version control tool,</w:t>
       </w:r>
@@ -1372,89 +1378,122 @@
       <w:pPr>
         <w:pStyle w:val="Heading1"/>
       </w:pPr>
-      <w:bookmarkStart w:id="3" w:name="_Toc527271143"/>
-      <w:r>
-        <w:t>How it works?</w:t>
+      <w:r>
+        <w:lastRenderedPageBreak/>
+        <w:t>Storyboard</w:t>
+      </w:r>
+    </w:p>
+    <w:p>
+      <w:r>
+        <w:pict>
+          <v:shapetype id="_x0000_t75" coordsize="21600,21600" o:spt="75" o:preferrelative="t" path="m@4@5l@4@11@9@11@9@5xe" filled="f" stroked="f">
+            <v:stroke joinstyle="miter"/>
+            <v:formulas>
+              <v:f eqn="if lineDrawn pixelLineWidth 0"/>
+              <v:f eqn="sum @0 1 0"/>
+              <v:f eqn="sum 0 0 @1"/>
+              <v:f eqn="prod @2 1 2"/>
+              <v:f eqn="prod @3 21600 pixelWidth"/>
+              <v:f eqn="prod @3 21600 pixelHeight"/>
+              <v:f eqn="sum @0 0 1"/>
+              <v:f eqn="prod @6 1 2"/>
+              <v:f eqn="prod @7 21600 pixelWidth"/>
+              <v:f eqn="sum @8 21600 0"/>
+              <v:f eqn="prod @7 21600 pixelHeight"/>
+              <v:f eqn="sum @10 21600 0"/>
+            </v:formulas>
+            <v:path o:extrusionok="f" gradientshapeok="t" o:connecttype="rect"/>
+            <o:lock v:ext="edit" aspectratio="t"/>
+          </v:shapetype>
+          <v:shape id="_x0000_i1025" type="#_x0000_t75" style="width:467.25pt;height:499.5pt">
+            <v:imagedata r:id="rId8" o:title="Storyboard"/>
+          </v:shape>
+        </w:pict>
+      </w:r>
+    </w:p>
+    <w:p>
+      <w:pPr>
+        <w:pStyle w:val="Heading1"/>
+      </w:pPr>
+      <w:bookmarkStart w:id="2" w:name="_Toc527271144"/>
+      <w:r>
+        <w:t>Commentaries</w:t>
+      </w:r>
+      <w:bookmarkEnd w:id="2"/>
+    </w:p>
+    <w:p>
+      <w:pPr>
+        <w:pStyle w:val="Heading2"/>
+      </w:pPr>
+      <w:bookmarkStart w:id="3" w:name="_Toc527271145"/>
+      <w:proofErr w:type="spellStart"/>
+      <w:r>
+        <w:t>Atakan</w:t>
       </w:r>
       <w:bookmarkEnd w:id="3"/>
+      <w:proofErr w:type="spellEnd"/>
     </w:p>
     <w:p/>
     <w:p>
       <w:pPr>
+        <w:pStyle w:val="Heading2"/>
+      </w:pPr>
+      <w:bookmarkStart w:id="4" w:name="_Toc527271146"/>
+      <w:proofErr w:type="spellStart"/>
+      <w:r>
+        <w:t>Furkan</w:t>
+      </w:r>
+      <w:bookmarkEnd w:id="4"/>
+      <w:proofErr w:type="spellEnd"/>
+    </w:p>
+    <w:p/>
+    <w:p>
+      <w:pPr>
+        <w:pStyle w:val="Heading2"/>
+      </w:pPr>
+      <w:bookmarkStart w:id="5" w:name="_Toc527271147"/>
+      <w:proofErr w:type="spellStart"/>
+      <w:r>
+        <w:lastRenderedPageBreak/>
+        <w:t>Hakan</w:t>
+      </w:r>
+      <w:bookmarkEnd w:id="5"/>
+      <w:proofErr w:type="spellEnd"/>
+    </w:p>
+    <w:p>
+      <w:r>
+        <w:t xml:space="preserve">In this project, it was a quite opportunity for me to experience a game development with Unity. It is also a quite challenge because depth of Unity is far beyond of couple of tutorials. Because of that reason, it took great amount of time for us to find a good source. Luckily, </w:t>
+      </w:r>
+      <w:proofErr w:type="spellStart"/>
+      <w:r>
+        <w:t>Atakan</w:t>
+      </w:r>
+      <w:proofErr w:type="spellEnd"/>
+      <w:r>
+        <w:t xml:space="preserve"> was very knowledgeable about Unity and the process became smoother with his lead. </w:t>
+      </w:r>
+    </w:p>
+    <w:p>
+      <w:pPr>
         <w:pStyle w:val="Heading1"/>
       </w:pPr>
-      <w:bookmarkStart w:id="4" w:name="_Toc527271144"/>
-      <w:r>
-        <w:t>Commentaries</w:t>
-      </w:r>
-      <w:bookmarkEnd w:id="4"/>
+      <w:bookmarkStart w:id="6" w:name="_Toc527271148"/>
+      <w:r>
+        <w:t>Workload</w:t>
+      </w:r>
+      <w:bookmarkEnd w:id="6"/>
     </w:p>
     <w:p>
       <w:pPr>
         <w:pStyle w:val="Heading2"/>
       </w:pPr>
-      <w:bookmarkStart w:id="5" w:name="_Toc527271145"/>
-      <w:r>
-        <w:t>Atakan</w:t>
-      </w:r>
-      <w:bookmarkEnd w:id="5"/>
-    </w:p>
-    <w:p/>
-    <w:p>
-      <w:pPr>
-        <w:pStyle w:val="Heading2"/>
-      </w:pPr>
-      <w:bookmarkStart w:id="6" w:name="_Toc527271146"/>
-      <w:r>
-        <w:t>Furkan</w:t>
-      </w:r>
-      <w:bookmarkEnd w:id="6"/>
-    </w:p>
-    <w:p/>
-    <w:p>
-      <w:pPr>
-        <w:pStyle w:val="Heading2"/>
-      </w:pPr>
-      <w:bookmarkStart w:id="7" w:name="_Toc527271147"/>
-      <w:r>
-        <w:t>Hakan</w:t>
+      <w:bookmarkStart w:id="7" w:name="_Toc527271150"/>
+      <w:bookmarkStart w:id="8" w:name="_GoBack"/>
+      <w:bookmarkEnd w:id="8"/>
+      <w:r>
+        <w:t>Team</w:t>
       </w:r>
       <w:bookmarkEnd w:id="7"/>
-    </w:p>
-    <w:p/>
-    <w:p>
-      <w:pPr>
-        <w:pStyle w:val="Heading1"/>
-      </w:pPr>
-      <w:bookmarkStart w:id="8" w:name="_Toc527271148"/>
-      <w:r>
-        <w:t>Workload</w:t>
-      </w:r>
-      <w:bookmarkEnd w:id="8"/>
-    </w:p>
-    <w:p>
-      <w:pPr>
-        <w:pStyle w:val="Heading2"/>
-      </w:pPr>
-      <w:bookmarkStart w:id="9" w:name="_Toc527271149"/>
-      <w:r>
-        <w:t>Personal</w:t>
-      </w:r>
-      <w:bookmarkEnd w:id="9"/>
-    </w:p>
-    <w:p/>
-    <w:p/>
-    <w:p/>
-    <w:p/>
-    <w:p>
-      <w:pPr>
-        <w:pStyle w:val="Heading2"/>
-      </w:pPr>
-      <w:bookmarkStart w:id="10" w:name="_Toc527271150"/>
-      <w:r>
-        <w:t>Team</w:t>
-      </w:r>
-      <w:bookmarkEnd w:id="10"/>
     </w:p>
     <w:p>
       <w:r>
@@ -1774,14 +1813,17 @@
               <w:jc w:val="center"/>
               <w:cnfStyle w:val="000000000000" w:firstRow="0" w:lastRow="0" w:firstColumn="0" w:lastColumn="0" w:oddVBand="0" w:evenVBand="0" w:oddHBand="0" w:evenHBand="0" w:firstRowFirstColumn="0" w:firstRowLastColumn="0" w:lastRowFirstColumn="0" w:lastRowLastColumn="0"/>
             </w:pPr>
+            <w:r>
+              <w:t>3</w:t>
+            </w:r>
           </w:p>
         </w:tc>
       </w:tr>
     </w:tbl>
     <w:p/>
     <w:sectPr>
-      <w:headerReference w:type="default" r:id="rId8"/>
-      <w:footerReference w:type="default" r:id="rId9"/>
+      <w:headerReference w:type="default" r:id="rId9"/>
+      <w:footerReference w:type="default" r:id="rId10"/>
       <w:pgSz w:w="12240" w:h="15840"/>
       <w:pgMar w:top="1440" w:right="1440" w:bottom="1440" w:left="1440" w:header="720" w:footer="720" w:gutter="0"/>
       <w:cols w:space="720"/>
@@ -3850,7 +3892,7 @@
 </file>
 
 <file path=customXml/itemProps1.xml><?xml version="1.0" encoding="utf-8"?>
-<ds:datastoreItem xmlns:ds="http://schemas.openxmlformats.org/officeDocument/2006/customXml" ds:itemID="{84F15B33-F20A-4741-AE88-60846BC04DA8}">
+<ds:datastoreItem xmlns:ds="http://schemas.openxmlformats.org/officeDocument/2006/customXml" ds:itemID="{EFDC956D-6B3E-48A5-93AA-22AA4D5735FD}">
   <ds:schemaRefs>
     <ds:schemaRef ds:uri="http://schemas.openxmlformats.org/officeDocument/2006/bibliography"/>
   </ds:schemaRefs>

</xml_diff>

<commit_message>
Add workload to report
</commit_message>
<xml_diff>
--- a/CP1 Project 1 Report.docx
+++ b/CP1 Project 1 Report.docx
@@ -1470,8 +1470,6 @@
           </wp:inline>
         </w:drawing>
       </w:r>
-      <w:bookmarkStart w:id="2" w:name="_GoBack"/>
-      <w:bookmarkEnd w:id="2"/>
     </w:p>
     <w:p>
       <w:r>
@@ -1526,63 +1524,63 @@
       <w:pPr>
         <w:pStyle w:val="Heading1"/>
       </w:pPr>
-      <w:bookmarkStart w:id="3" w:name="_Toc527271144"/>
+      <w:bookmarkStart w:id="2" w:name="_Toc527271144"/>
       <w:r>
         <w:t>Commentaries</w:t>
       </w:r>
+      <w:bookmarkEnd w:id="2"/>
+    </w:p>
+    <w:p>
+      <w:pPr>
+        <w:pStyle w:val="Heading2"/>
+      </w:pPr>
+      <w:bookmarkStart w:id="3" w:name="_Toc527271145"/>
+      <w:proofErr w:type="spellStart"/>
+      <w:r>
+        <w:t>Atakan</w:t>
+      </w:r>
       <w:bookmarkEnd w:id="3"/>
+      <w:proofErr w:type="spellEnd"/>
+    </w:p>
+    <w:p>
+      <w:r>
+        <w:t xml:space="preserve">I already had experience with Unity so the project helped me refresh that knowledge. Designing for kids was a challenge since the game had to be easy to understand but the levels had to be getting harder to challenge the kids. We used colorful assets to take the attention of the kids. </w:t>
+      </w:r>
     </w:p>
     <w:p>
       <w:pPr>
         <w:pStyle w:val="Heading2"/>
       </w:pPr>
-      <w:bookmarkStart w:id="4" w:name="_Toc527271145"/>
+      <w:bookmarkStart w:id="4" w:name="_Toc527271146"/>
       <w:proofErr w:type="spellStart"/>
       <w:r>
-        <w:t>Atakan</w:t>
+        <w:t>Furkan</w:t>
       </w:r>
       <w:bookmarkEnd w:id="4"/>
       <w:proofErr w:type="spellEnd"/>
     </w:p>
-    <w:p>
-      <w:r>
-        <w:t xml:space="preserve">I already had experience with Unity so the project helped me refresh that knowledge. Designing for kids was a challenge since the game had to be easy to understand but the levels had to be getting harder to challenge the kids. We used colorful assets to take the attention of the kids. </w:t>
-      </w:r>
-    </w:p>
+    <w:p/>
     <w:p>
       <w:pPr>
         <w:pStyle w:val="Heading2"/>
       </w:pPr>
-      <w:bookmarkStart w:id="5" w:name="_Toc527271146"/>
+      <w:bookmarkStart w:id="5" w:name="_Toc527271147"/>
       <w:proofErr w:type="spellStart"/>
       <w:r>
-        <w:t>Furkan</w:t>
+        <w:t>Hakan</w:t>
       </w:r>
       <w:bookmarkEnd w:id="5"/>
       <w:proofErr w:type="spellEnd"/>
     </w:p>
-    <w:p/>
-    <w:p>
-      <w:pPr>
-        <w:pStyle w:val="Heading2"/>
-      </w:pPr>
-      <w:bookmarkStart w:id="6" w:name="_Toc527271147"/>
+    <w:p>
+      <w:r>
+        <w:t xml:space="preserve">In this project, it was a quite opportunity for me to experience a game development with Unity. It is also a quite challenge because depth of Unity is far beyond of couple of tutorials. Because of that reason, it took great amount of time for us to find a good source. Luckily, </w:t>
+      </w:r>
       <w:proofErr w:type="spellStart"/>
       <w:r>
-        <w:t>Hakan</w:t>
-      </w:r>
-      <w:bookmarkEnd w:id="6"/>
+        <w:t>Atakan</w:t>
+      </w:r>
       <w:proofErr w:type="spellEnd"/>
-    </w:p>
-    <w:p>
-      <w:r>
-        <w:t xml:space="preserve">In this project, it was a quite opportunity for me to experience a game development with Unity. It is also a quite challenge because depth of Unity is far beyond of couple of tutorials. Because of that reason, it took great amount of time for us to find a good source. Luckily, </w:t>
-      </w:r>
-      <w:proofErr w:type="spellStart"/>
-      <w:r>
-        <w:t>Atakan</w:t>
-      </w:r>
-      <w:proofErr w:type="spellEnd"/>
       <w:r>
         <w:t xml:space="preserve"> was very knowledgeable about Unity and the process became smoother with his lead. </w:t>
       </w:r>
@@ -1591,27 +1589,37 @@
       <w:pPr>
         <w:pStyle w:val="Heading1"/>
       </w:pPr>
-      <w:bookmarkStart w:id="7" w:name="_Toc527271148"/>
+      <w:bookmarkStart w:id="6" w:name="_Toc527271148"/>
       <w:r>
         <w:lastRenderedPageBreak/>
         <w:t>Workload</w:t>
       </w:r>
+      <w:bookmarkEnd w:id="6"/>
+    </w:p>
+    <w:p>
+      <w:pPr>
+        <w:pStyle w:val="Heading2"/>
+      </w:pPr>
+      <w:bookmarkStart w:id="7" w:name="_Toc527271150"/>
+      <w:r>
+        <w:t>Team</w:t>
+      </w:r>
       <w:bookmarkEnd w:id="7"/>
     </w:p>
     <w:p>
-      <w:pPr>
-        <w:pStyle w:val="Heading2"/>
-      </w:pPr>
-      <w:bookmarkStart w:id="8" w:name="_Toc527271150"/>
-      <w:r>
-        <w:t>Team</w:t>
-      </w:r>
+      <w:r>
+        <w:t>As a group, we have gathered together four times.</w:t>
+      </w:r>
+    </w:p>
+    <w:p>
+      <w:r>
+        <w:t xml:space="preserve">We designed level and notification system together. </w:t>
+      </w:r>
+      <w:r>
+        <w:t>We designed levels personally.</w:t>
+      </w:r>
+      <w:bookmarkStart w:id="8" w:name="_GoBack"/>
       <w:bookmarkEnd w:id="8"/>
-    </w:p>
-    <w:p>
-      <w:r>
-        <w:t>As a group, we have gathered together four times.</w:t>
-      </w:r>
     </w:p>
     <w:tbl>
       <w:tblPr>
@@ -1933,7 +1941,25 @@
         </w:tc>
       </w:tr>
     </w:tbl>
+    <w:p>
+      <w:pPr>
+        <w:pStyle w:val="Heading2"/>
+      </w:pPr>
+      <w:r>
+        <w:t>Personal</w:t>
+      </w:r>
+    </w:p>
     <w:p/>
+    <w:p>
+      <w:proofErr w:type="spellStart"/>
+      <w:r>
+        <w:t>Atakan</w:t>
+      </w:r>
+      <w:proofErr w:type="spellEnd"/>
+      <w:r>
+        <w:t>: Implementation of menus, notification and geometry part.</w:t>
+      </w:r>
+    </w:p>
     <w:sectPr>
       <w:headerReference w:type="default" r:id="rId11"/>
       <w:footerReference w:type="default" r:id="rId12"/>
@@ -4006,7 +4032,7 @@
 </file>
 
 <file path=customXml/itemProps1.xml><?xml version="1.0" encoding="utf-8"?>
-<ds:datastoreItem xmlns:ds="http://schemas.openxmlformats.org/officeDocument/2006/customXml" ds:itemID="{98400CD1-71D0-1443-A94C-87D17FF5DCE4}">
+<ds:datastoreItem xmlns:ds="http://schemas.openxmlformats.org/officeDocument/2006/customXml" ds:itemID="{56BC567A-185D-FA4D-91C5-3AD0B5A04C4E}">
   <ds:schemaRefs>
     <ds:schemaRef ds:uri="http://schemas.openxmlformats.org/officeDocument/2006/bibliography"/>
   </ds:schemaRefs>

</xml_diff>

<commit_message>
update workload 14-15 October
</commit_message>
<xml_diff>
--- a/CP1 Project 1 Report.docx
+++ b/CP1 Project 1 Report.docx
@@ -1,6 +1,6 @@
 
 <file path=word/document.xml><?xml version="1.0" encoding="utf-8"?>
-<w:document xmlns:wpc="http://schemas.microsoft.com/office/word/2010/wordprocessingCanvas" xmlns:cx="http://schemas.microsoft.com/office/drawing/2014/chartex" xmlns:cx1="http://schemas.microsoft.com/office/drawing/2015/9/8/chartex" xmlns:cx2="http://schemas.microsoft.com/office/drawing/2015/10/21/chartex" xmlns:cx3="http://schemas.microsoft.com/office/drawing/2016/5/9/chartex" xmlns:cx4="http://schemas.microsoft.com/office/drawing/2016/5/10/chartex" xmlns:cx5="http://schemas.microsoft.com/office/drawing/2016/5/11/chartex" xmlns:cx6="http://schemas.microsoft.com/office/drawing/2016/5/12/chartex" xmlns:cx7="http://schemas.microsoft.com/office/drawing/2016/5/13/chartex" xmlns:cx8="http://schemas.microsoft.com/office/drawing/2016/5/14/chartex" xmlns:mc="http://schemas.openxmlformats.org/markup-compatibility/2006" xmlns:aink="http://schemas.microsoft.com/office/drawing/2016/ink" xmlns:am3d="http://schemas.microsoft.com/office/drawing/2017/model3d" xmlns:o="urn:schemas-microsoft-com:office:office" xmlns:r="http://schemas.openxmlformats.org/officeDocument/2006/relationships" xmlns:m="http://schemas.openxmlformats.org/officeDocument/2006/math" xmlns:v="urn:schemas-microsoft-com:vml" xmlns:wp14="http://schemas.microsoft.com/office/word/2010/wordprocessingDrawing" xmlns:wp="http://schemas.openxmlformats.org/drawingml/2006/wordprocessingDrawing" xmlns:w10="urn:schemas-microsoft-com:office:word" xmlns:w="http://schemas.openxmlformats.org/wordprocessingml/2006/main" xmlns:w14="http://schemas.microsoft.com/office/word/2010/wordml" xmlns:w15="http://schemas.microsoft.com/office/word/2012/wordml" xmlns:w16cid="http://schemas.microsoft.com/office/word/2016/wordml/cid" xmlns:w16se="http://schemas.microsoft.com/office/word/2015/wordml/symex" xmlns:wpg="http://schemas.microsoft.com/office/word/2010/wordprocessingGroup" xmlns:wpi="http://schemas.microsoft.com/office/word/2010/wordprocessingInk" xmlns:wne="http://schemas.microsoft.com/office/word/2006/wordml" xmlns:wps="http://schemas.microsoft.com/office/word/2010/wordprocessingShape" mc:Ignorable="w14 w15 w16se w16cid wp14">
+<w:document xmlns:wpc="http://schemas.microsoft.com/office/word/2010/wordprocessingCanvas" xmlns:mc="http://schemas.openxmlformats.org/markup-compatibility/2006" xmlns:o="urn:schemas-microsoft-com:office:office" xmlns:r="http://schemas.openxmlformats.org/officeDocument/2006/relationships" xmlns:m="http://schemas.openxmlformats.org/officeDocument/2006/math" xmlns:v="urn:schemas-microsoft-com:vml" xmlns:wp14="http://schemas.microsoft.com/office/word/2010/wordprocessingDrawing" xmlns:wp="http://schemas.openxmlformats.org/drawingml/2006/wordprocessingDrawing" xmlns:w10="urn:schemas-microsoft-com:office:word" xmlns:w="http://schemas.openxmlformats.org/wordprocessingml/2006/main" xmlns:w14="http://schemas.microsoft.com/office/word/2010/wordml" xmlns:w15="http://schemas.microsoft.com/office/word/2012/wordml" xmlns:wpg="http://schemas.microsoft.com/office/word/2010/wordprocessingGroup" xmlns:wpi="http://schemas.microsoft.com/office/word/2010/wordprocessingInk" xmlns:wne="http://schemas.microsoft.com/office/word/2006/wordml" xmlns:wps="http://schemas.microsoft.com/office/word/2010/wordprocessingShape" mc:Ignorable="w14 w15 wp14">
   <w:body>
     <w:p>
       <w:pPr>
@@ -1313,14 +1313,12 @@
       <w:r>
         <w:t xml:space="preserve"> and </w:t>
       </w:r>
-      <w:proofErr w:type="spellStart"/>
       <w:r>
         <w:rPr>
           <w:b/>
         </w:rPr>
         <w:t>Sourcetree</w:t>
       </w:r>
-      <w:proofErr w:type="spellEnd"/>
       <w:r>
         <w:t xml:space="preserve"> as version control tool,</w:t>
       </w:r>
@@ -1537,12 +1535,10 @@
         <w:pStyle w:val="Heading2"/>
       </w:pPr>
       <w:bookmarkStart w:id="4" w:name="_Toc527398806"/>
-      <w:proofErr w:type="spellStart"/>
       <w:r>
         <w:t>Atakan</w:t>
       </w:r>
       <w:bookmarkEnd w:id="4"/>
-      <w:proofErr w:type="spellEnd"/>
     </w:p>
     <w:p>
       <w:r>
@@ -1554,12 +1550,10 @@
         <w:pStyle w:val="Heading2"/>
       </w:pPr>
       <w:bookmarkStart w:id="5" w:name="_Toc527398807"/>
-      <w:proofErr w:type="spellStart"/>
       <w:r>
         <w:t>Furkan</w:t>
       </w:r>
       <w:bookmarkEnd w:id="5"/>
-      <w:proofErr w:type="spellEnd"/>
     </w:p>
     <w:p/>
     <w:p>
@@ -1567,24 +1561,14 @@
         <w:pStyle w:val="Heading2"/>
       </w:pPr>
       <w:bookmarkStart w:id="6" w:name="_Toc527398808"/>
-      <w:proofErr w:type="spellStart"/>
       <w:r>
         <w:t>Hakan</w:t>
       </w:r>
       <w:bookmarkEnd w:id="6"/>
-      <w:proofErr w:type="spellEnd"/>
-    </w:p>
-    <w:p>
-      <w:r>
-        <w:t xml:space="preserve">In this project, it was a quite opportunity for me to experience a game development with Unity. It is also a quite challenge because depth of Unity is far beyond of couple of tutorials. Because of that reason, it took great amount of time for us to find a good source. Luckily, </w:t>
-      </w:r>
-      <w:proofErr w:type="spellStart"/>
-      <w:r>
-        <w:t>Atakan</w:t>
-      </w:r>
-      <w:proofErr w:type="spellEnd"/>
-      <w:r>
-        <w:t xml:space="preserve"> was very knowledgeable about Unity and the process became smoother with his lead. </w:t>
+    </w:p>
+    <w:p>
+      <w:r>
+        <w:t xml:space="preserve">In this project, it was a quite opportunity for me to experience a game development with Unity. It is also a quite challenge because depth of Unity is far beyond of couple of tutorials. Because of that reason, it took great amount of time for us to find a good source. Luckily, Atakan was very knowledgeable about Unity and the process became smoother with his lead. </w:t>
       </w:r>
     </w:p>
     <w:p>
@@ -2014,19 +1998,11 @@
     </w:p>
     <w:p/>
     <w:p>
-      <w:proofErr w:type="spellStart"/>
       <w:r>
         <w:rPr>
           <w:b/>
         </w:rPr>
-        <w:t>Atakan</w:t>
-      </w:r>
-      <w:proofErr w:type="spellEnd"/>
-      <w:r>
-        <w:rPr>
-          <w:b/>
-        </w:rPr>
-        <w:t>:</w:t>
+        <w:t>Atakan:</w:t>
       </w:r>
       <w:r>
         <w:t xml:space="preserve"> Implementation of menus, notification and geometry part.</w:t>
@@ -2058,7 +2034,6 @@
                 <w:b w:val="0"/>
               </w:rPr>
             </w:pPr>
-            <w:proofErr w:type="spellStart"/>
             <w:r>
               <w:rPr>
                 <w:b w:val="0"/>
@@ -2066,7 +2041,6 @@
               </w:rPr>
               <w:t>Atakan</w:t>
             </w:r>
-            <w:proofErr w:type="spellEnd"/>
           </w:p>
         </w:tc>
         <w:tc>
@@ -2169,38 +2143,20 @@
             <w:r>
               <w:t>Sat 3hrs, Sun 1hr</w:t>
             </w:r>
-            <w:bookmarkStart w:id="10" w:name="_GoBack"/>
-            <w:bookmarkEnd w:id="10"/>
           </w:p>
         </w:tc>
       </w:tr>
     </w:tbl>
     <w:p/>
     <w:p>
-      <w:proofErr w:type="spellStart"/>
       <w:r>
         <w:rPr>
           <w:b/>
         </w:rPr>
-        <w:t>Hakan</w:t>
-      </w:r>
-      <w:proofErr w:type="spellEnd"/>
-      <w:r>
-        <w:rPr>
-          <w:b/>
-        </w:rPr>
-        <w:t>:</w:t>
-      </w:r>
-      <w:r>
-        <w:t xml:space="preserve"> “</w:t>
-      </w:r>
-      <w:proofErr w:type="spellStart"/>
-      <w:r>
-        <w:t>Islemler</w:t>
-      </w:r>
-      <w:proofErr w:type="spellEnd"/>
-      <w:r>
-        <w:t>” segment</w:t>
+        <w:t>Hakan:</w:t>
+      </w:r>
+      <w:r>
+        <w:t xml:space="preserve"> “Islemler” segment</w:t>
       </w:r>
     </w:p>
     <w:tbl>
@@ -2229,7 +2185,6 @@
                 <w:b w:val="0"/>
               </w:rPr>
             </w:pPr>
-            <w:proofErr w:type="spellStart"/>
             <w:r>
               <w:rPr>
                 <w:b w:val="0"/>
@@ -2237,7 +2192,6 @@
               </w:rPr>
               <w:t>Hakan</w:t>
             </w:r>
-            <w:proofErr w:type="spellEnd"/>
           </w:p>
         </w:tc>
         <w:tc>
@@ -2355,6 +2309,57 @@
           </w:p>
         </w:tc>
       </w:tr>
+      <w:tr>
+        <w:trPr>
+          <w:trHeight w:val="288"/>
+        </w:trPr>
+        <w:tc>
+          <w:tcPr>
+            <w:cnfStyle w:val="001000000000" w:firstRow="0" w:lastRow="0" w:firstColumn="1" w:lastColumn="0" w:oddVBand="0" w:evenVBand="0" w:oddHBand="0" w:evenHBand="0" w:firstRowFirstColumn="0" w:firstRowLastColumn="0" w:lastRowFirstColumn="0" w:lastRowLastColumn="0"/>
+            <w:tcW w:w="5777" w:type="dxa"/>
+            <w:gridSpan w:val="2"/>
+          </w:tcPr>
+          <w:p>
+            <w:pPr>
+              <w:rPr>
+                <w:b w:val="0"/>
+              </w:rPr>
+            </w:pPr>
+            <w:r>
+              <w:rPr>
+                <w:b w:val="0"/>
+              </w:rPr>
+              <w:t>Plus: 14&amp;15 October: 1</w:t>
+            </w:r>
+            <w:r>
+              <w:rPr>
+                <w:b w:val="0"/>
+              </w:rPr>
+              <w:t xml:space="preserve"> hour</w:t>
+            </w:r>
+            <w:r>
+              <w:rPr>
+                <w:b w:val="0"/>
+              </w:rPr>
+              <w:t xml:space="preserve"> &amp; 3</w:t>
+            </w:r>
+            <w:r>
+              <w:rPr>
+                <w:b w:val="0"/>
+              </w:rPr>
+              <w:t>,</w:t>
+            </w:r>
+            <w:bookmarkStart w:id="10" w:name="_GoBack"/>
+            <w:bookmarkEnd w:id="10"/>
+            <w:r>
+              <w:rPr>
+                <w:b w:val="0"/>
+              </w:rPr>
+              <w:t>5 hours</w:t>
+            </w:r>
+          </w:p>
+        </w:tc>
+      </w:tr>
     </w:tbl>
     <w:p/>
     <w:p>
@@ -2363,19 +2368,12 @@
           <w:b/>
         </w:rPr>
       </w:pPr>
-      <w:proofErr w:type="spellStart"/>
       <w:r>
         <w:rPr>
           <w:b/>
         </w:rPr>
-        <w:t>Furkan</w:t>
-      </w:r>
-      <w:proofErr w:type="spellEnd"/>
-      <w:r>
-        <w:rPr>
-          <w:b/>
-        </w:rPr>
-        <w:t>:</w:t>
+        <w:lastRenderedPageBreak/>
+        <w:t>Furkan:</w:t>
       </w:r>
     </w:p>
     <w:sectPr>
@@ -2392,7 +2390,7 @@
 </file>
 
 <file path=word/endnotes.xml><?xml version="1.0" encoding="utf-8"?>
-<w:endnotes xmlns:wpc="http://schemas.microsoft.com/office/word/2010/wordprocessingCanvas" xmlns:cx="http://schemas.microsoft.com/office/drawing/2014/chartex" xmlns:cx1="http://schemas.microsoft.com/office/drawing/2015/9/8/chartex" xmlns:cx2="http://schemas.microsoft.com/office/drawing/2015/10/21/chartex" xmlns:cx3="http://schemas.microsoft.com/office/drawing/2016/5/9/chartex" xmlns:cx4="http://schemas.microsoft.com/office/drawing/2016/5/10/chartex" xmlns:cx5="http://schemas.microsoft.com/office/drawing/2016/5/11/chartex" xmlns:cx6="http://schemas.microsoft.com/office/drawing/2016/5/12/chartex" xmlns:cx7="http://schemas.microsoft.com/office/drawing/2016/5/13/chartex" xmlns:cx8="http://schemas.microsoft.com/office/drawing/2016/5/14/chartex" xmlns:mc="http://schemas.openxmlformats.org/markup-compatibility/2006" xmlns:aink="http://schemas.microsoft.com/office/drawing/2016/ink" xmlns:am3d="http://schemas.microsoft.com/office/drawing/2017/model3d" xmlns:o="urn:schemas-microsoft-com:office:office" xmlns:r="http://schemas.openxmlformats.org/officeDocument/2006/relationships" xmlns:m="http://schemas.openxmlformats.org/officeDocument/2006/math" xmlns:v="urn:schemas-microsoft-com:vml" xmlns:wp14="http://schemas.microsoft.com/office/word/2010/wordprocessingDrawing" xmlns:wp="http://schemas.openxmlformats.org/drawingml/2006/wordprocessingDrawing" xmlns:w10="urn:schemas-microsoft-com:office:word" xmlns:w="http://schemas.openxmlformats.org/wordprocessingml/2006/main" xmlns:w14="http://schemas.microsoft.com/office/word/2010/wordml" xmlns:w15="http://schemas.microsoft.com/office/word/2012/wordml" xmlns:w16cid="http://schemas.microsoft.com/office/word/2016/wordml/cid" xmlns:w16se="http://schemas.microsoft.com/office/word/2015/wordml/symex" xmlns:wpg="http://schemas.microsoft.com/office/word/2010/wordprocessingGroup" xmlns:wpi="http://schemas.microsoft.com/office/word/2010/wordprocessingInk" xmlns:wne="http://schemas.microsoft.com/office/word/2006/wordml" xmlns:wps="http://schemas.microsoft.com/office/word/2010/wordprocessingShape" mc:Ignorable="w14 w15 w16se w16cid wp14">
+<w:endnotes xmlns:wpc="http://schemas.microsoft.com/office/word/2010/wordprocessingCanvas" xmlns:mc="http://schemas.openxmlformats.org/markup-compatibility/2006" xmlns:o="urn:schemas-microsoft-com:office:office" xmlns:r="http://schemas.openxmlformats.org/officeDocument/2006/relationships" xmlns:m="http://schemas.openxmlformats.org/officeDocument/2006/math" xmlns:v="urn:schemas-microsoft-com:vml" xmlns:wp14="http://schemas.microsoft.com/office/word/2010/wordprocessingDrawing" xmlns:wp="http://schemas.openxmlformats.org/drawingml/2006/wordprocessingDrawing" xmlns:w10="urn:schemas-microsoft-com:office:word" xmlns:w="http://schemas.openxmlformats.org/wordprocessingml/2006/main" xmlns:w14="http://schemas.microsoft.com/office/word/2010/wordml" xmlns:w15="http://schemas.microsoft.com/office/word/2012/wordml" xmlns:wpg="http://schemas.microsoft.com/office/word/2010/wordprocessingGroup" xmlns:wpi="http://schemas.microsoft.com/office/word/2010/wordprocessingInk" xmlns:wne="http://schemas.microsoft.com/office/word/2006/wordml" xmlns:wps="http://schemas.microsoft.com/office/word/2010/wordprocessingShape" mc:Ignorable="w14 w15 wp14">
   <w:endnote w:type="separator" w:id="-1">
     <w:p>
       <w:pPr>
@@ -2417,7 +2415,7 @@
 </file>
 
 <file path=word/footer1.xml><?xml version="1.0" encoding="utf-8"?>
-<w:ftr xmlns:wpc="http://schemas.microsoft.com/office/word/2010/wordprocessingCanvas" xmlns:cx="http://schemas.microsoft.com/office/drawing/2014/chartex" xmlns:cx1="http://schemas.microsoft.com/office/drawing/2015/9/8/chartex" xmlns:cx2="http://schemas.microsoft.com/office/drawing/2015/10/21/chartex" xmlns:cx3="http://schemas.microsoft.com/office/drawing/2016/5/9/chartex" xmlns:cx4="http://schemas.microsoft.com/office/drawing/2016/5/10/chartex" xmlns:cx5="http://schemas.microsoft.com/office/drawing/2016/5/11/chartex" xmlns:cx6="http://schemas.microsoft.com/office/drawing/2016/5/12/chartex" xmlns:cx7="http://schemas.microsoft.com/office/drawing/2016/5/13/chartex" xmlns:cx8="http://schemas.microsoft.com/office/drawing/2016/5/14/chartex" xmlns:mc="http://schemas.openxmlformats.org/markup-compatibility/2006" xmlns:aink="http://schemas.microsoft.com/office/drawing/2016/ink" xmlns:am3d="http://schemas.microsoft.com/office/drawing/2017/model3d" xmlns:o="urn:schemas-microsoft-com:office:office" xmlns:r="http://schemas.openxmlformats.org/officeDocument/2006/relationships" xmlns:m="http://schemas.openxmlformats.org/officeDocument/2006/math" xmlns:v="urn:schemas-microsoft-com:vml" xmlns:wp14="http://schemas.microsoft.com/office/word/2010/wordprocessingDrawing" xmlns:wp="http://schemas.openxmlformats.org/drawingml/2006/wordprocessingDrawing" xmlns:w10="urn:schemas-microsoft-com:office:word" xmlns:w="http://schemas.openxmlformats.org/wordprocessingml/2006/main" xmlns:w14="http://schemas.microsoft.com/office/word/2010/wordml" xmlns:w15="http://schemas.microsoft.com/office/word/2012/wordml" xmlns:w16cid="http://schemas.microsoft.com/office/word/2016/wordml/cid" xmlns:w16se="http://schemas.microsoft.com/office/word/2015/wordml/symex" xmlns:wpg="http://schemas.microsoft.com/office/word/2010/wordprocessingGroup" xmlns:wpi="http://schemas.microsoft.com/office/word/2010/wordprocessingInk" xmlns:wne="http://schemas.microsoft.com/office/word/2006/wordml" xmlns:wps="http://schemas.microsoft.com/office/word/2010/wordprocessingShape" mc:Ignorable="w14 w15 w16se w16cid wp14">
+<w:ftr xmlns:wpc="http://schemas.microsoft.com/office/word/2010/wordprocessingCanvas" xmlns:mc="http://schemas.openxmlformats.org/markup-compatibility/2006" xmlns:o="urn:schemas-microsoft-com:office:office" xmlns:r="http://schemas.openxmlformats.org/officeDocument/2006/relationships" xmlns:m="http://schemas.openxmlformats.org/officeDocument/2006/math" xmlns:v="urn:schemas-microsoft-com:vml" xmlns:wp14="http://schemas.microsoft.com/office/word/2010/wordprocessingDrawing" xmlns:wp="http://schemas.openxmlformats.org/drawingml/2006/wordprocessingDrawing" xmlns:w10="urn:schemas-microsoft-com:office:word" xmlns:w="http://schemas.openxmlformats.org/wordprocessingml/2006/main" xmlns:w14="http://schemas.microsoft.com/office/word/2010/wordml" xmlns:w15="http://schemas.microsoft.com/office/word/2012/wordml" xmlns:wpg="http://schemas.microsoft.com/office/word/2010/wordprocessingGroup" xmlns:wpi="http://schemas.microsoft.com/office/word/2010/wordprocessingInk" xmlns:wne="http://schemas.microsoft.com/office/word/2006/wordml" xmlns:wps="http://schemas.microsoft.com/office/word/2010/wordprocessingShape" mc:Ignorable="w14 w15 wp14">
   <w:sdt>
     <w:sdtPr>
       <w:id w:val="743609266"/>
@@ -2450,7 +2448,7 @@
           <w:rPr>
             <w:noProof/>
           </w:rPr>
-          <w:t>2</w:t>
+          <w:t>7</w:t>
         </w:r>
         <w:r>
           <w:rPr>
@@ -2465,7 +2463,7 @@
 </file>
 
 <file path=word/footnotes.xml><?xml version="1.0" encoding="utf-8"?>
-<w:footnotes xmlns:wpc="http://schemas.microsoft.com/office/word/2010/wordprocessingCanvas" xmlns:cx="http://schemas.microsoft.com/office/drawing/2014/chartex" xmlns:cx1="http://schemas.microsoft.com/office/drawing/2015/9/8/chartex" xmlns:cx2="http://schemas.microsoft.com/office/drawing/2015/10/21/chartex" xmlns:cx3="http://schemas.microsoft.com/office/drawing/2016/5/9/chartex" xmlns:cx4="http://schemas.microsoft.com/office/drawing/2016/5/10/chartex" xmlns:cx5="http://schemas.microsoft.com/office/drawing/2016/5/11/chartex" xmlns:cx6="http://schemas.microsoft.com/office/drawing/2016/5/12/chartex" xmlns:cx7="http://schemas.microsoft.com/office/drawing/2016/5/13/chartex" xmlns:cx8="http://schemas.microsoft.com/office/drawing/2016/5/14/chartex" xmlns:mc="http://schemas.openxmlformats.org/markup-compatibility/2006" xmlns:aink="http://schemas.microsoft.com/office/drawing/2016/ink" xmlns:am3d="http://schemas.microsoft.com/office/drawing/2017/model3d" xmlns:o="urn:schemas-microsoft-com:office:office" xmlns:r="http://schemas.openxmlformats.org/officeDocument/2006/relationships" xmlns:m="http://schemas.openxmlformats.org/officeDocument/2006/math" xmlns:v="urn:schemas-microsoft-com:vml" xmlns:wp14="http://schemas.microsoft.com/office/word/2010/wordprocessingDrawing" xmlns:wp="http://schemas.openxmlformats.org/drawingml/2006/wordprocessingDrawing" xmlns:w10="urn:schemas-microsoft-com:office:word" xmlns:w="http://schemas.openxmlformats.org/wordprocessingml/2006/main" xmlns:w14="http://schemas.microsoft.com/office/word/2010/wordml" xmlns:w15="http://schemas.microsoft.com/office/word/2012/wordml" xmlns:w16cid="http://schemas.microsoft.com/office/word/2016/wordml/cid" xmlns:w16se="http://schemas.microsoft.com/office/word/2015/wordml/symex" xmlns:wpg="http://schemas.microsoft.com/office/word/2010/wordprocessingGroup" xmlns:wpi="http://schemas.microsoft.com/office/word/2010/wordprocessingInk" xmlns:wne="http://schemas.microsoft.com/office/word/2006/wordml" xmlns:wps="http://schemas.microsoft.com/office/word/2010/wordprocessingShape" mc:Ignorable="w14 w15 w16se w16cid wp14">
+<w:footnotes xmlns:wpc="http://schemas.microsoft.com/office/word/2010/wordprocessingCanvas" xmlns:mc="http://schemas.openxmlformats.org/markup-compatibility/2006" xmlns:o="urn:schemas-microsoft-com:office:office" xmlns:r="http://schemas.openxmlformats.org/officeDocument/2006/relationships" xmlns:m="http://schemas.openxmlformats.org/officeDocument/2006/math" xmlns:v="urn:schemas-microsoft-com:vml" xmlns:wp14="http://schemas.microsoft.com/office/word/2010/wordprocessingDrawing" xmlns:wp="http://schemas.openxmlformats.org/drawingml/2006/wordprocessingDrawing" xmlns:w10="urn:schemas-microsoft-com:office:word" xmlns:w="http://schemas.openxmlformats.org/wordprocessingml/2006/main" xmlns:w14="http://schemas.microsoft.com/office/word/2010/wordml" xmlns:w15="http://schemas.microsoft.com/office/word/2012/wordml" xmlns:wpg="http://schemas.microsoft.com/office/word/2010/wordprocessingGroup" xmlns:wpi="http://schemas.microsoft.com/office/word/2010/wordprocessingInk" xmlns:wne="http://schemas.microsoft.com/office/word/2006/wordml" xmlns:wps="http://schemas.microsoft.com/office/word/2010/wordprocessingShape" mc:Ignorable="w14 w15 wp14">
   <w:footnote w:type="separator" w:id="-1">
     <w:p>
       <w:pPr>
@@ -2490,7 +2488,7 @@
 </file>
 
 <file path=word/header1.xml><?xml version="1.0" encoding="utf-8"?>
-<w:hdr xmlns:wpc="http://schemas.microsoft.com/office/word/2010/wordprocessingCanvas" xmlns:cx="http://schemas.microsoft.com/office/drawing/2014/chartex" xmlns:cx1="http://schemas.microsoft.com/office/drawing/2015/9/8/chartex" xmlns:cx2="http://schemas.microsoft.com/office/drawing/2015/10/21/chartex" xmlns:cx3="http://schemas.microsoft.com/office/drawing/2016/5/9/chartex" xmlns:cx4="http://schemas.microsoft.com/office/drawing/2016/5/10/chartex" xmlns:cx5="http://schemas.microsoft.com/office/drawing/2016/5/11/chartex" xmlns:cx6="http://schemas.microsoft.com/office/drawing/2016/5/12/chartex" xmlns:cx7="http://schemas.microsoft.com/office/drawing/2016/5/13/chartex" xmlns:cx8="http://schemas.microsoft.com/office/drawing/2016/5/14/chartex" xmlns:mc="http://schemas.openxmlformats.org/markup-compatibility/2006" xmlns:aink="http://schemas.microsoft.com/office/drawing/2016/ink" xmlns:am3d="http://schemas.microsoft.com/office/drawing/2017/model3d" xmlns:o="urn:schemas-microsoft-com:office:office" xmlns:r="http://schemas.openxmlformats.org/officeDocument/2006/relationships" xmlns:m="http://schemas.openxmlformats.org/officeDocument/2006/math" xmlns:v="urn:schemas-microsoft-com:vml" xmlns:wp14="http://schemas.microsoft.com/office/word/2010/wordprocessingDrawing" xmlns:wp="http://schemas.openxmlformats.org/drawingml/2006/wordprocessingDrawing" xmlns:w10="urn:schemas-microsoft-com:office:word" xmlns:w="http://schemas.openxmlformats.org/wordprocessingml/2006/main" xmlns:w14="http://schemas.microsoft.com/office/word/2010/wordml" xmlns:w15="http://schemas.microsoft.com/office/word/2012/wordml" xmlns:w16cid="http://schemas.microsoft.com/office/word/2016/wordml/cid" xmlns:w16se="http://schemas.microsoft.com/office/word/2015/wordml/symex" xmlns:wpg="http://schemas.microsoft.com/office/word/2010/wordprocessingGroup" xmlns:wpi="http://schemas.microsoft.com/office/word/2010/wordprocessingInk" xmlns:wne="http://schemas.microsoft.com/office/word/2006/wordml" xmlns:wps="http://schemas.microsoft.com/office/word/2010/wordprocessingShape" mc:Ignorable="w14 w15 w16se w16cid wp14">
+<w:hdr xmlns:wpc="http://schemas.microsoft.com/office/word/2010/wordprocessingCanvas" xmlns:mc="http://schemas.openxmlformats.org/markup-compatibility/2006" xmlns:o="urn:schemas-microsoft-com:office:office" xmlns:r="http://schemas.openxmlformats.org/officeDocument/2006/relationships" xmlns:m="http://schemas.openxmlformats.org/officeDocument/2006/math" xmlns:v="urn:schemas-microsoft-com:vml" xmlns:wp14="http://schemas.microsoft.com/office/word/2010/wordprocessingDrawing" xmlns:wp="http://schemas.openxmlformats.org/drawingml/2006/wordprocessingDrawing" xmlns:w10="urn:schemas-microsoft-com:office:word" xmlns:w="http://schemas.openxmlformats.org/wordprocessingml/2006/main" xmlns:w14="http://schemas.microsoft.com/office/word/2010/wordml" xmlns:w15="http://schemas.microsoft.com/office/word/2012/wordml" xmlns:wpg="http://schemas.microsoft.com/office/word/2010/wordprocessingGroup" xmlns:wpi="http://schemas.microsoft.com/office/word/2010/wordprocessingInk" xmlns:wne="http://schemas.microsoft.com/office/word/2006/wordml" xmlns:wps="http://schemas.microsoft.com/office/word/2010/wordprocessingShape" mc:Ignorable="w14 w15 wp14">
   <w:p>
     <w:pPr>
       <w:pStyle w:val="Header"/>
@@ -2522,7 +2520,7 @@
 </file>
 
 <file path=word/numbering.xml><?xml version="1.0" encoding="utf-8"?>
-<w:numbering xmlns:wpc="http://schemas.microsoft.com/office/word/2010/wordprocessingCanvas" xmlns:cx="http://schemas.microsoft.com/office/drawing/2014/chartex" xmlns:cx1="http://schemas.microsoft.com/office/drawing/2015/9/8/chartex" xmlns:cx2="http://schemas.microsoft.com/office/drawing/2015/10/21/chartex" xmlns:cx3="http://schemas.microsoft.com/office/drawing/2016/5/9/chartex" xmlns:cx4="http://schemas.microsoft.com/office/drawing/2016/5/10/chartex" xmlns:cx5="http://schemas.microsoft.com/office/drawing/2016/5/11/chartex" xmlns:cx6="http://schemas.microsoft.com/office/drawing/2016/5/12/chartex" xmlns:cx7="http://schemas.microsoft.com/office/drawing/2016/5/13/chartex" xmlns:cx8="http://schemas.microsoft.com/office/drawing/2016/5/14/chartex" xmlns:mc="http://schemas.openxmlformats.org/markup-compatibility/2006" xmlns:aink="http://schemas.microsoft.com/office/drawing/2016/ink" xmlns:am3d="http://schemas.microsoft.com/office/drawing/2017/model3d" xmlns:o="urn:schemas-microsoft-com:office:office" xmlns:r="http://schemas.openxmlformats.org/officeDocument/2006/relationships" xmlns:m="http://schemas.openxmlformats.org/officeDocument/2006/math" xmlns:v="urn:schemas-microsoft-com:vml" xmlns:wp14="http://schemas.microsoft.com/office/word/2010/wordprocessingDrawing" xmlns:wp="http://schemas.openxmlformats.org/drawingml/2006/wordprocessingDrawing" xmlns:w10="urn:schemas-microsoft-com:office:word" xmlns:w="http://schemas.openxmlformats.org/wordprocessingml/2006/main" xmlns:w14="http://schemas.microsoft.com/office/word/2010/wordml" xmlns:w15="http://schemas.microsoft.com/office/word/2012/wordml" xmlns:w16cid="http://schemas.microsoft.com/office/word/2016/wordml/cid" xmlns:w16se="http://schemas.microsoft.com/office/word/2015/wordml/symex" xmlns:wpg="http://schemas.microsoft.com/office/word/2010/wordprocessingGroup" xmlns:wpi="http://schemas.microsoft.com/office/word/2010/wordprocessingInk" xmlns:wne="http://schemas.microsoft.com/office/word/2006/wordml" xmlns:wps="http://schemas.microsoft.com/office/word/2010/wordprocessingShape" mc:Ignorable="w14 w15 w16se w16cid wp14">
+<w:numbering xmlns:wpc="http://schemas.microsoft.com/office/word/2010/wordprocessingCanvas" xmlns:mc="http://schemas.openxmlformats.org/markup-compatibility/2006" xmlns:o="urn:schemas-microsoft-com:office:office" xmlns:r="http://schemas.openxmlformats.org/officeDocument/2006/relationships" xmlns:m="http://schemas.openxmlformats.org/officeDocument/2006/math" xmlns:v="urn:schemas-microsoft-com:vml" xmlns:wp14="http://schemas.microsoft.com/office/word/2010/wordprocessingDrawing" xmlns:wp="http://schemas.openxmlformats.org/drawingml/2006/wordprocessingDrawing" xmlns:w10="urn:schemas-microsoft-com:office:word" xmlns:w="http://schemas.openxmlformats.org/wordprocessingml/2006/main" xmlns:w14="http://schemas.microsoft.com/office/word/2010/wordml" xmlns:w15="http://schemas.microsoft.com/office/word/2012/wordml" xmlns:wpg="http://schemas.microsoft.com/office/word/2010/wordprocessingGroup" xmlns:wpi="http://schemas.microsoft.com/office/word/2010/wordprocessingInk" xmlns:wne="http://schemas.microsoft.com/office/word/2006/wordml" xmlns:wps="http://schemas.microsoft.com/office/word/2010/wordprocessingShape" mc:Ignorable="w14 w15 wp14">
   <w:abstractNum w:abstractNumId="0" w15:restartNumberingAfterBreak="0">
     <w:nsid w:val="15FC2C6E"/>
     <w:multiLevelType w:val="hybridMultilevel"/>
@@ -3222,7 +3220,7 @@
 </file>
 
 <file path=word/styles.xml><?xml version="1.0" encoding="utf-8"?>
-<w:styles xmlns:mc="http://schemas.openxmlformats.org/markup-compatibility/2006" xmlns:r="http://schemas.openxmlformats.org/officeDocument/2006/relationships" xmlns:w="http://schemas.openxmlformats.org/wordprocessingml/2006/main" xmlns:w14="http://schemas.microsoft.com/office/word/2010/wordml" xmlns:w15="http://schemas.microsoft.com/office/word/2012/wordml" xmlns:w16cid="http://schemas.microsoft.com/office/word/2016/wordml/cid" xmlns:w16se="http://schemas.microsoft.com/office/word/2015/wordml/symex" mc:Ignorable="w14 w15 w16se w16cid">
+<w:styles xmlns:mc="http://schemas.openxmlformats.org/markup-compatibility/2006" xmlns:r="http://schemas.openxmlformats.org/officeDocument/2006/relationships" xmlns:w="http://schemas.openxmlformats.org/wordprocessingml/2006/main" xmlns:w14="http://schemas.microsoft.com/office/word/2010/wordml" xmlns:w15="http://schemas.microsoft.com/office/word/2012/wordml" mc:Ignorable="w14 w15">
   <w:docDefaults>
     <w:rPrDefault>
       <w:rPr>
@@ -3238,7 +3236,7 @@
       </w:pPr>
     </w:pPrDefault>
   </w:docDefaults>
-  <w:latentStyles w:defLockedState="0" w:defUIPriority="99" w:defSemiHidden="0" w:defUnhideWhenUsed="0" w:defQFormat="0" w:count="375">
+  <w:latentStyles w:defLockedState="0" w:defUIPriority="99" w:defSemiHidden="0" w:defUnhideWhenUsed="0" w:defQFormat="0" w:count="371">
     <w:lsdException w:name="Normal" w:uiPriority="0" w:qFormat="1"/>
     <w:lsdException w:name="heading 1" w:uiPriority="9" w:qFormat="1"/>
     <w:lsdException w:name="heading 2" w:semiHidden="1" w:uiPriority="9" w:unhideWhenUsed="1" w:qFormat="1"/>
@@ -3344,6 +3342,7 @@
     <w:lsdException w:name="HTML Sample" w:semiHidden="1" w:unhideWhenUsed="1"/>
     <w:lsdException w:name="HTML Typewriter" w:semiHidden="1" w:unhideWhenUsed="1"/>
     <w:lsdException w:name="HTML Variable" w:semiHidden="1" w:unhideWhenUsed="1"/>
+    <w:lsdException w:name="Normal Table" w:semiHidden="1" w:unhideWhenUsed="1"/>
     <w:lsdException w:name="annotation subject" w:semiHidden="1" w:unhideWhenUsed="1"/>
     <w:lsdException w:name="No List" w:semiHidden="1" w:unhideWhenUsed="1"/>
     <w:lsdException w:name="Outline List 1" w:semiHidden="1" w:unhideWhenUsed="1"/>
@@ -3387,8 +3386,10 @@
     <w:lsdException w:name="Table Elegant" w:semiHidden="1" w:unhideWhenUsed="1"/>
     <w:lsdException w:name="Table Professional" w:semiHidden="1" w:unhideWhenUsed="1"/>
     <w:lsdException w:name="Table Subtle 1" w:semiHidden="1" w:unhideWhenUsed="1"/>
+    <w:lsdException w:name="Table Subtle 2" w:semiHidden="1" w:unhideWhenUsed="1"/>
     <w:lsdException w:name="Table Web 1" w:semiHidden="1" w:unhideWhenUsed="1"/>
     <w:lsdException w:name="Table Web 2" w:semiHidden="1" w:unhideWhenUsed="1"/>
+    <w:lsdException w:name="Table Web 3" w:semiHidden="1" w:unhideWhenUsed="1"/>
     <w:lsdException w:name="Balloon Text" w:semiHidden="1" w:unhideWhenUsed="1"/>
     <w:lsdException w:name="Table Grid" w:uiPriority="39"/>
     <w:lsdException w:name="Table Theme" w:semiHidden="1" w:unhideWhenUsed="1"/>
@@ -3607,10 +3608,6 @@
     <w:lsdException w:name="List Table 5 Dark Accent 6" w:uiPriority="50"/>
     <w:lsdException w:name="List Table 6 Colorful Accent 6" w:uiPriority="51"/>
     <w:lsdException w:name="List Table 7 Colorful Accent 6" w:uiPriority="52"/>
-    <w:lsdException w:name="Mention" w:semiHidden="1" w:unhideWhenUsed="1"/>
-    <w:lsdException w:name="Smart Hyperlink" w:semiHidden="1" w:unhideWhenUsed="1"/>
-    <w:lsdException w:name="Hashtag" w:semiHidden="1" w:unhideWhenUsed="1"/>
-    <w:lsdException w:name="Unresolved Mention" w:semiHidden="1" w:unhideWhenUsed="1"/>
   </w:latentStyles>
   <w:style w:type="paragraph" w:default="1" w:styleId="Normal">
     <w:name w:val="Normal"/>
@@ -4499,7 +4496,7 @@
 </file>
 
 <file path=customXml/itemProps1.xml><?xml version="1.0" encoding="utf-8"?>
-<ds:datastoreItem xmlns:ds="http://schemas.openxmlformats.org/officeDocument/2006/customXml" ds:itemID="{71F1F110-BA5B-4346-AE07-4D1690262656}">
+<ds:datastoreItem xmlns:ds="http://schemas.openxmlformats.org/officeDocument/2006/customXml" ds:itemID="{2A4BC056-0F99-4F44-9297-9907F5CF3A81}">
   <ds:schemaRefs>
     <ds:schemaRef ds:uri="http://schemas.openxmlformats.org/officeDocument/2006/bibliography"/>
   </ds:schemaRefs>

</xml_diff>